<commit_message>
Backlight colors and fading color picker
</commit_message>
<xml_diff>
--- a/LED_Remote_Vis_DualArduSetup/Manual.docx
+++ b/LED_Remote_Vis_DualArduSetup/Manual.docx
@@ -24,18 +24,18 @@
             <v:path o:extrusionok="f" gradientshapeok="t" o:connecttype="rect"/>
             <o:lock v:ext="edit" aspectratio="t"/>
           </v:shapetype>
-          <v:shape id="_x0000_i1025" type="#_x0000_t75" style="width:452.4pt;height:339.6pt">
+          <v:shape id="_x0000_i1025" type="#_x0000_t75" style="width:453.5pt;height:339.45pt">
             <v:imagedata r:id="rId7" o:title="manual-normal"/>
           </v:shape>
         </w:pict>
       </w:r>
+      <w:bookmarkStart w:id="0" w:name="_GoBack"/>
+      <w:bookmarkEnd w:id="0"/>
     </w:p>
     <w:p>
-      <w:bookmarkStart w:id="0" w:name="_GoBack"/>
-      <w:bookmarkEnd w:id="0"/>
       <w:r>
         <w:pict>
-          <v:shape id="_x0000_i1026" type="#_x0000_t75" style="width:453.5pt;height:339.6pt">
+          <v:shape id="_x0000_i1026" type="#_x0000_t75" style="width:453.5pt;height:339.45pt">
             <v:imagedata r:id="rId8" o:title="manual-settings"/>
           </v:shape>
         </w:pict>

</xml_diff>